<commit_message>
The end of increment 3. Inclusion of the about activity, profile element as well as teh iteration of the post details element and the main thread
</commit_message>
<xml_diff>
--- a/TM470/TMA's/EMA/Detailed TODO's for EMA.docx
+++ b/TM470/TMA's/EMA/Detailed TODO's for EMA.docx
@@ -147,6 +147,7 @@
         </w:rPr>
         <w:t xml:space="preserve"> development </w:t>
       </w:r>
+      <w:proofErr w:type="gramStart"/>
       <w:r>
         <w:rPr>
           <w:bCs/>
@@ -167,6 +168,165 @@
         </w:rPr>
         <w:t>required</w:t>
       </w:r>
+      <w:proofErr w:type="gramEnd"/>
+    </w:p>
+    <w:p>
+      <w:pPr>
+        <w:rPr>
+          <w:b/>
+          <w:bCs/>
+          <w:sz w:val="24"/>
+          <w:szCs w:val="24"/>
+          <w:u w:val="single"/>
+        </w:rPr>
+      </w:pPr>
+      <w:r>
+        <w:rPr>
+          <w:b/>
+          <w:bCs/>
+          <w:sz w:val="24"/>
+          <w:szCs w:val="24"/>
+          <w:u w:val="single"/>
+        </w:rPr>
+        <w:t>Tutors closing comments:</w:t>
+      </w:r>
+    </w:p>
+    <w:p>
+      <w:pPr>
+        <w:rPr>
+          <w:color w:val="FF0000"/>
+        </w:rPr>
+      </w:pPr>
+      <w:r>
+        <w:rPr>
+          <w:color w:val="FF0000"/>
+        </w:rPr>
+        <w:t xml:space="preserve">There are still some areas where you can continue to develop, as we head towards the final EMA, such as the </w:t>
+      </w:r>
+      <w:r>
+        <w:rPr>
+          <w:color w:val="FF0000"/>
+          <w:highlight w:val="yellow"/>
+        </w:rPr>
+        <w:t>inclusion of an introduction and conclusion</w:t>
+      </w:r>
+      <w:r>
+        <w:rPr>
+          <w:color w:val="FF0000"/>
+        </w:rPr>
+        <w:t>, just to round the EMA document off as a correctly formatted academic report.</w:t>
+      </w:r>
+    </w:p>
+    <w:p>
+      <w:pPr>
+        <w:rPr>
+          <w:color w:val="FF0000"/>
+        </w:rPr>
+      </w:pPr>
+      <w:r>
+        <w:rPr>
+          <w:color w:val="FF0000"/>
+        </w:rPr>
+        <w:t xml:space="preserve">You will also need </w:t>
+      </w:r>
+      <w:r>
+        <w:rPr>
+          <w:color w:val="FF0000"/>
+          <w:highlight w:val="yellow"/>
+        </w:rPr>
+        <w:t>to add to the citations and reference sources</w:t>
+      </w:r>
+      <w:r>
+        <w:rPr>
+          <w:color w:val="FF0000"/>
+        </w:rPr>
+        <w:t xml:space="preserve"> as you head towards the EMA.</w:t>
+      </w:r>
+    </w:p>
+    <w:p>
+      <w:pPr>
+        <w:rPr>
+          <w:color w:val="FF0000"/>
+        </w:rPr>
+      </w:pPr>
+      <w:r>
+        <w:rPr>
+          <w:color w:val="FF0000"/>
+        </w:rPr>
+        <w:t xml:space="preserve">The </w:t>
+      </w:r>
+      <w:r>
+        <w:rPr>
+          <w:color w:val="FF0000"/>
+          <w:highlight w:val="yellow"/>
+        </w:rPr>
+        <w:t>final target word count is 10,000 words which you are currently exceeding so you may be advised to try and review the project and streamline any sections that you consider 'wordy'</w:t>
+      </w:r>
+      <w:r>
+        <w:rPr>
+          <w:color w:val="FF0000"/>
+        </w:rPr>
+        <w:t>.</w:t>
+      </w:r>
+    </w:p>
+    <w:p>
+      <w:pPr>
+        <w:rPr>
+          <w:color w:val="FF0000"/>
+        </w:rPr>
+      </w:pPr>
+      <w:r>
+        <w:rPr>
+          <w:color w:val="FF0000"/>
+        </w:rPr>
+        <w:t xml:space="preserve">However, your progress to date leads me to believe that you are capable of achieving a very good grade in the final </w:t>
+      </w:r>
+      <w:proofErr w:type="gramStart"/>
+      <w:r>
+        <w:rPr>
+          <w:color w:val="FF0000"/>
+        </w:rPr>
+        <w:t>EMA</w:t>
+      </w:r>
+      <w:proofErr w:type="gramEnd"/>
+    </w:p>
+    <w:p>
+      <w:pPr>
+        <w:rPr>
+          <w:color w:val="FF0000"/>
+        </w:rPr>
+      </w:pPr>
+      <w:r>
+        <w:rPr>
+          <w:color w:val="FF0000"/>
+        </w:rPr>
+        <w:t xml:space="preserve">Overall, you have met almost </w:t>
+      </w:r>
+      <w:proofErr w:type="gramStart"/>
+      <w:r>
+        <w:rPr>
+          <w:color w:val="FF0000"/>
+        </w:rPr>
+        <w:t>all of</w:t>
+      </w:r>
+      <w:proofErr w:type="gramEnd"/>
+      <w:r>
+        <w:rPr>
+          <w:color w:val="FF0000"/>
+        </w:rPr>
+        <w:t xml:space="preserve"> the requirements of the Learning Outcomes for TMA 03.</w:t>
+      </w:r>
+    </w:p>
+    <w:p>
+      <w:pPr>
+        <w:rPr>
+          <w:b/>
+          <w:bCs/>
+          <w:sz w:val="24"/>
+          <w:szCs w:val="24"/>
+          <w:u w:val="single"/>
+        </w:rPr>
+      </w:pPr>
     </w:p>
     <w:p>
       <w:pPr>
@@ -198,6 +358,144 @@
         </w:numPr>
       </w:pPr>
       <w:r>
+        <w:t xml:space="preserve">WORD COUNT HAS TO BE IN THE REALM OF 10,000 (TMA03 was </w:t>
+      </w:r>
+      <w:proofErr w:type="gramStart"/>
+      <w:r>
+        <w:t>11,777 )</w:t>
+      </w:r>
+      <w:proofErr w:type="gramEnd"/>
+    </w:p>
+    <w:p>
+      <w:pPr>
+        <w:pStyle w:val="ListParagraph"/>
+        <w:numPr>
+          <w:ilvl w:val="1"/>
+          <w:numId w:val="1"/>
+        </w:numPr>
+      </w:pPr>
+      <w:r>
+        <w:t xml:space="preserve">Will need to trim current content while also adding </w:t>
+      </w:r>
+      <w:proofErr w:type="gramStart"/>
+      <w:r>
+        <w:t>more</w:t>
+      </w:r>
+      <w:proofErr w:type="gramEnd"/>
+    </w:p>
+    <w:p>
+      <w:pPr>
+        <w:pStyle w:val="ListParagraph"/>
+        <w:numPr>
+          <w:ilvl w:val="0"/>
+          <w:numId w:val="1"/>
+        </w:numPr>
+      </w:pPr>
+      <w:r>
+        <w:t>Need more citations. Currently have 7. (Need 8-12 every 1000 words)</w:t>
+      </w:r>
+    </w:p>
+    <w:p>
+      <w:pPr>
+        <w:pStyle w:val="ListParagraph"/>
+        <w:numPr>
+          <w:ilvl w:val="1"/>
+          <w:numId w:val="1"/>
+        </w:numPr>
+      </w:pPr>
+      <w:r>
+        <w:t xml:space="preserve">Need at least </w:t>
+      </w:r>
+      <w:proofErr w:type="gramStart"/>
+      <w:r>
+        <w:t>40</w:t>
+      </w:r>
+      <w:proofErr w:type="gramEnd"/>
+      <w:r>
+        <w:t xml:space="preserve"> </w:t>
+      </w:r>
+    </w:p>
+    <w:p>
+      <w:pPr>
+        <w:pStyle w:val="ListParagraph"/>
+        <w:numPr>
+          <w:ilvl w:val="1"/>
+          <w:numId w:val="1"/>
+        </w:numPr>
+        <w:spacing w:after="0" w:line="240" w:lineRule="auto"/>
+      </w:pPr>
+      <w:r>
+        <w:rPr>
+          <w:rFonts w:eastAsia="Times New Roman" w:cstheme="minorHAnsi"/>
+          <w:color w:val="000000"/>
+          <w:kern w:val="0"/>
+          <w:lang w:eastAsia="en-GB"/>
+          <w14:ligatures w14:val="none"/>
+        </w:rPr>
+        <w:t>‘</w:t>
+      </w:r>
+      <w:r>
+        <w:rPr>
+          <w:rFonts w:eastAsia="Times New Roman" w:cstheme="minorHAnsi"/>
+          <w:color w:val="000000"/>
+          <w:kern w:val="0"/>
+          <w:lang w:eastAsia="en-GB"/>
+          <w14:ligatures w14:val="none"/>
+        </w:rPr>
+        <w:t>Although increasing the range of reference sources is good development from TMA02, these sources must then be used (cited) to support your work. Try and develop this for the EMA.</w:t>
+      </w:r>
+      <w:r>
+        <w:rPr>
+          <w:rFonts w:eastAsia="Times New Roman" w:cstheme="minorHAnsi"/>
+          <w:color w:val="000000"/>
+          <w:kern w:val="0"/>
+          <w:lang w:eastAsia="en-GB"/>
+          <w14:ligatures w14:val="none"/>
+        </w:rPr>
+        <w:br/>
+        <w:t>Remember that every item listed in your Reference List should link to one or more citations in the main body of the report.</w:t>
+      </w:r>
+      <w:r>
+        <w:rPr>
+          <w:rFonts w:eastAsia="Times New Roman" w:cstheme="minorHAnsi"/>
+          <w:color w:val="000000"/>
+          <w:kern w:val="0"/>
+          <w:lang w:eastAsia="en-GB"/>
+          <w14:ligatures w14:val="none"/>
+        </w:rPr>
+        <w:t>’</w:t>
+      </w:r>
+    </w:p>
+    <w:p>
+      <w:pPr>
+        <w:pStyle w:val="ListParagraph"/>
+        <w:numPr>
+          <w:ilvl w:val="0"/>
+          <w:numId w:val="1"/>
+        </w:numPr>
+      </w:pPr>
+      <w:r>
+        <w:rPr>
+          <w:rFonts w:ascii="Calibri" w:hAnsi="Calibri" w:cs="Calibri"/>
+        </w:rPr>
+        <w:t xml:space="preserve">In literature section </w:t>
+      </w:r>
+      <w:r>
+        <w:rPr>
+          <w:rFonts w:ascii="Calibri" w:hAnsi="Calibri" w:cs="Calibri"/>
+        </w:rPr>
+        <w:t>Try and include some ‘academic’ sources such as journals for the final EMA.</w:t>
+      </w:r>
+    </w:p>
+    <w:p>
+      <w:pPr>
+        <w:pStyle w:val="ListParagraph"/>
+        <w:numPr>
+          <w:ilvl w:val="0"/>
+          <w:numId w:val="1"/>
+        </w:numPr>
+      </w:pPr>
+      <w:r>
         <w:t>Grammar and spelling need to be fully worked over</w:t>
       </w:r>
       <w:r>
@@ -209,8 +507,13 @@
       <w:r>
         <w:t>(</w:t>
       </w:r>
-      <w:r>
-        <w:t>use an outside party to help review</w:t>
+      <w:proofErr w:type="gramStart"/>
+      <w:r>
+        <w:t>use</w:t>
+      </w:r>
+      <w:proofErr w:type="gramEnd"/>
+      <w:r>
+        <w:t xml:space="preserve"> an outside party to help review</w:t>
       </w:r>
       <w:r>
         <w:t>)</w:t>
@@ -246,6 +549,17 @@
           <w:numId w:val="1"/>
         </w:numPr>
       </w:pPr>
+      <w:r>
+        <w:t xml:space="preserve">Include </w:t>
+      </w:r>
+      <w:proofErr w:type="gramStart"/>
+      <w:r>
+        <w:t>a</w:t>
+      </w:r>
+      <w:proofErr w:type="gramEnd"/>
+      <w:r>
+        <w:t xml:space="preserve"> introduction and conclusion</w:t>
+      </w:r>
     </w:p>
     <w:p>
       <w:pPr>
@@ -276,6 +590,38 @@
           <w:szCs w:val="24"/>
           <w:u w:val="single"/>
         </w:rPr>
+        <w:t>Introduction</w:t>
+      </w:r>
+    </w:p>
+    <w:p>
+      <w:pPr>
+        <w:rPr>
+          <w:b/>
+          <w:bCs/>
+          <w:sz w:val="24"/>
+          <w:szCs w:val="24"/>
+          <w:u w:val="single"/>
+        </w:rPr>
+      </w:pPr>
+    </w:p>
+    <w:p>
+      <w:pPr>
+        <w:rPr>
+          <w:b/>
+          <w:bCs/>
+          <w:sz w:val="24"/>
+          <w:szCs w:val="24"/>
+          <w:u w:val="single"/>
+        </w:rPr>
+      </w:pPr>
+      <w:r>
+        <w:rPr>
+          <w:b/>
+          <w:bCs/>
+          <w:sz w:val="24"/>
+          <w:szCs w:val="24"/>
+          <w:u w:val="single"/>
+        </w:rPr>
         <w:t>Draft Project Report</w:t>
       </w:r>
     </w:p>
@@ -314,6 +660,7 @@
           <w:b/>
           <w:bCs/>
         </w:rPr>
+        <w:lastRenderedPageBreak/>
         <w:t>Background</w:t>
       </w:r>
     </w:p>
@@ -478,7 +825,21 @@
         <w:rPr>
           <w:color w:val="FF0000"/>
         </w:rPr>
-        <w:t>(need to adjust schedule to show this i.e. add a create profile subtask and move comments development right by a week?)</w:t>
+        <w:t xml:space="preserve">(need to adjust schedule to show this </w:t>
+      </w:r>
+      <w:proofErr w:type="gramStart"/>
+      <w:r>
+        <w:rPr>
+          <w:color w:val="FF0000"/>
+        </w:rPr>
+        <w:t>i.e.</w:t>
+      </w:r>
+      <w:proofErr w:type="gramEnd"/>
+      <w:r>
+        <w:rPr>
+          <w:color w:val="FF0000"/>
+        </w:rPr>
+        <w:t xml:space="preserve"> add a create profile subtask and move comments development right by a week?)</w:t>
       </w:r>
     </w:p>
     <w:p>
@@ -519,37 +880,47 @@
           <w:bCs/>
         </w:rPr>
       </w:pPr>
-      <w:r>
-        <w:rPr>
-          <w:b/>
-          <w:bCs/>
-        </w:rPr>
-        <w:lastRenderedPageBreak/>
+      <w:proofErr w:type="gramStart"/>
+      <w:r>
+        <w:rPr>
+          <w:b/>
+          <w:bCs/>
+        </w:rPr>
         <w:t>Future Plan</w:t>
       </w:r>
-    </w:p>
-    <w:p>
-      <w:pPr>
-        <w:rPr>
-          <w:b/>
-          <w:bCs/>
-        </w:rPr>
-      </w:pPr>
-    </w:p>
-    <w:p>
-      <w:pPr>
-        <w:rPr>
-          <w:b/>
-          <w:bCs/>
-        </w:rPr>
-      </w:pPr>
-      <w:r>
-        <w:rPr>
-          <w:b/>
-          <w:bCs/>
-        </w:rPr>
-        <w:t>Project Work completed</w:t>
-      </w:r>
+      <w:proofErr w:type="gramEnd"/>
+    </w:p>
+    <w:p>
+      <w:pPr>
+        <w:rPr>
+          <w:b/>
+          <w:bCs/>
+        </w:rPr>
+      </w:pPr>
+    </w:p>
+    <w:p>
+      <w:pPr>
+        <w:rPr>
+          <w:b/>
+          <w:bCs/>
+        </w:rPr>
+      </w:pPr>
+      <w:r>
+        <w:rPr>
+          <w:b/>
+          <w:bCs/>
+        </w:rPr>
+        <w:t xml:space="preserve">Project Work </w:t>
+      </w:r>
+      <w:proofErr w:type="gramStart"/>
+      <w:r>
+        <w:rPr>
+          <w:b/>
+          <w:bCs/>
+        </w:rPr>
+        <w:t>completed</w:t>
+      </w:r>
+      <w:proofErr w:type="gramEnd"/>
     </w:p>
     <w:p>
       <w:pPr>
@@ -572,6 +943,25 @@
           <w:bCs/>
         </w:rPr>
         <w:t>Information sources – the literature</w:t>
+      </w:r>
+    </w:p>
+    <w:p>
+      <w:pPr>
+        <w:pStyle w:val="ListParagraph"/>
+        <w:numPr>
+          <w:ilvl w:val="0"/>
+          <w:numId w:val="3"/>
+        </w:numPr>
+        <w:rPr>
+          <w:b/>
+          <w:bCs/>
+        </w:rPr>
+      </w:pPr>
+      <w:r>
+        <w:rPr>
+          <w:rFonts w:ascii="Calibri" w:hAnsi="Calibri" w:cs="Calibri"/>
+        </w:rPr>
+        <w:t>Try and include some ‘academic’ sources such as journals for the final EMA.</w:t>
       </w:r>
     </w:p>
     <w:p>
@@ -677,7 +1067,14 @@
         </w:numPr>
       </w:pPr>
       <w:r>
-        <w:t>Mention how your process developed and how you iterated over the wireframe and then wrote out the requirements  the XML an java logic based on them.</w:t>
+        <w:lastRenderedPageBreak/>
+        <w:t>Mention how your process developed and how you iterated over the wireframe and then wrote out the requirements the XML an</w:t>
+      </w:r>
+      <w:r>
+        <w:t>d</w:t>
+      </w:r>
+      <w:r>
+        <w:t xml:space="preserve"> java logic based on them.</w:t>
       </w:r>
     </w:p>
     <w:p>
@@ -705,9 +1102,76 @@
         <w:rPr>
           <w:color w:val="FF0000"/>
         </w:rPr>
-        <w:t>(need to adjust schedule to show this i.e. add a create profile subtask and move comments development right by a week?)</w:t>
+        <w:t xml:space="preserve">(need to adjust schedule to show this </w:t>
+      </w:r>
+      <w:proofErr w:type="gramStart"/>
+      <w:r>
+        <w:rPr>
+          <w:color w:val="FF0000"/>
+        </w:rPr>
+        <w:t>i.e.</w:t>
+      </w:r>
+      <w:proofErr w:type="gramEnd"/>
+      <w:r>
+        <w:rPr>
+          <w:color w:val="FF0000"/>
+        </w:rPr>
+        <w:t xml:space="preserve"> add a create profile subtask and move comments development right by a week?)</w:t>
       </w:r>
       <w:bookmarkEnd w:id="1"/>
+    </w:p>
+    <w:p>
+      <w:pPr>
+        <w:pStyle w:val="ListParagraph"/>
+        <w:numPr>
+          <w:ilvl w:val="0"/>
+          <w:numId w:val="2"/>
+        </w:numPr>
+      </w:pPr>
+      <w:r>
+        <w:rPr>
+          <w:rFonts w:cstheme="minorHAnsi"/>
+          <w:color w:val="000000"/>
+        </w:rPr>
+        <w:t xml:space="preserve">include a specific example of a problem you encountered </w:t>
+      </w:r>
+      <w:r>
+        <w:rPr>
+          <w:rFonts w:cstheme="minorHAnsi"/>
+          <w:color w:val="000000"/>
+        </w:rPr>
+        <w:t>in</w:t>
+      </w:r>
+      <w:r>
+        <w:rPr>
+          <w:rFonts w:cstheme="minorHAnsi"/>
+          <w:color w:val="000000"/>
+        </w:rPr>
+        <w:t xml:space="preserve"> the programming phase and how you overcame this problem</w:t>
+      </w:r>
+      <w:r>
+        <w:rPr>
+          <w:rFonts w:ascii="Arial" w:hAnsi="Arial" w:cs="Arial"/>
+          <w:color w:val="000000"/>
+        </w:rPr>
+        <w:t>.</w:t>
+      </w:r>
+      <w:r>
+        <w:rPr>
+          <w:rFonts w:ascii="Arial" w:hAnsi="Arial" w:cs="Arial"/>
+          <w:color w:val="000000"/>
+        </w:rPr>
+        <w:t xml:space="preserve"> (comments issues /profile </w:t>
+      </w:r>
+      <w:proofErr w:type="gramStart"/>
+      <w:r>
+        <w:rPr>
+          <w:rFonts w:ascii="Arial" w:hAnsi="Arial" w:cs="Arial"/>
+          <w:color w:val="000000"/>
+        </w:rPr>
+        <w:t>issues )</w:t>
+      </w:r>
+      <w:proofErr w:type="gramEnd"/>
     </w:p>
     <w:bookmarkEnd w:id="0"/>
     <w:p>
@@ -899,6 +1363,381 @@
           <w:bCs/>
         </w:rPr>
       </w:pPr>
+    </w:p>
+    <w:p>
+      <w:pPr>
+        <w:rPr>
+          <w:b/>
+          <w:bCs/>
+          <w:u w:val="single"/>
+        </w:rPr>
+      </w:pPr>
+      <w:r>
+        <w:rPr>
+          <w:b/>
+          <w:bCs/>
+          <w:u w:val="single"/>
+        </w:rPr>
+        <w:t>Conclusion</w:t>
+      </w:r>
+    </w:p>
+    <w:p>
+      <w:pPr>
+        <w:rPr>
+          <w:b/>
+          <w:bCs/>
+        </w:rPr>
+      </w:pPr>
+    </w:p>
+    <w:p>
+      <w:pPr>
+        <w:rPr>
+          <w:b/>
+          <w:bCs/>
+        </w:rPr>
+      </w:pPr>
+    </w:p>
+    <w:p>
+      <w:pPr>
+        <w:rPr>
+          <w:b/>
+          <w:bCs/>
+          <w:color w:val="FF0000"/>
+          <w:u w:val="single"/>
+        </w:rPr>
+      </w:pPr>
+      <w:r>
+        <w:rPr>
+          <w:b/>
+          <w:bCs/>
+          <w:color w:val="FF0000"/>
+          <w:u w:val="single"/>
+        </w:rPr>
+        <w:t>TUTORS NOTES ON MEETING THE LEARNING OUTCOMES</w:t>
+      </w:r>
+    </w:p>
+    <w:p>
+      <w:pPr>
+        <w:rPr>
+          <w:rFonts w:cstheme="minorHAnsi"/>
+          <w:b/>
+          <w:bCs/>
+          <w:color w:val="FF0000"/>
+          <w:u w:val="single"/>
+        </w:rPr>
+      </w:pPr>
+      <w:r>
+        <w:rPr>
+          <w:rFonts w:cstheme="minorHAnsi"/>
+          <w:color w:val="FF0000"/>
+        </w:rPr>
+        <w:t xml:space="preserve">The TMA03 'Project Activities' section (on the TM470 website) details that progress needed to be demonstrated in the following </w:t>
+      </w:r>
+      <w:proofErr w:type="gramStart"/>
+      <w:r>
+        <w:rPr>
+          <w:rFonts w:cstheme="minorHAnsi"/>
+          <w:color w:val="FF0000"/>
+        </w:rPr>
+        <w:t>areas;</w:t>
+      </w:r>
+      <w:proofErr w:type="gramEnd"/>
+      <w:r>
+        <w:rPr>
+          <w:rFonts w:cstheme="minorHAnsi"/>
+          <w:color w:val="FF0000"/>
+        </w:rPr>
+        <w:br/>
+      </w:r>
+      <w:r>
+        <w:rPr>
+          <w:rFonts w:cstheme="minorHAnsi"/>
+          <w:color w:val="FF0000"/>
+        </w:rPr>
+        <w:br/>
+      </w:r>
+      <w:r>
+        <w:rPr>
+          <w:rFonts w:cstheme="minorHAnsi"/>
+          <w:color w:val="FF0000"/>
+          <w:highlight w:val="yellow"/>
+        </w:rPr>
+        <w:t>a. Refining the goals and content of your project in the light of progress. Assess the risks to the availability of resources you need to complete your project. Plan the final phase of the project.</w:t>
+      </w:r>
+      <w:r>
+        <w:rPr>
+          <w:rFonts w:cstheme="minorHAnsi"/>
+          <w:color w:val="FF0000"/>
+        </w:rPr>
+        <w:br/>
+        <w:t>You have, explicitly stated the project's goals and have clearly identified a 'solution' in the form of a developed application.</w:t>
+      </w:r>
+      <w:r>
+        <w:rPr>
+          <w:rFonts w:cstheme="minorHAnsi"/>
+          <w:color w:val="FF0000"/>
+        </w:rPr>
+        <w:br/>
+      </w:r>
+      <w:r>
+        <w:rPr>
+          <w:rFonts w:cstheme="minorHAnsi"/>
+          <w:color w:val="FF0000"/>
+        </w:rPr>
+        <w:br/>
+      </w:r>
+      <w:r>
+        <w:rPr>
+          <w:rFonts w:cstheme="minorHAnsi"/>
+          <w:color w:val="FF0000"/>
+          <w:highlight w:val="yellow"/>
+        </w:rPr>
+        <w:t>b. Gathering, analysing and evaluating relevant information to complete your project successfully.</w:t>
+      </w:r>
+      <w:r>
+        <w:rPr>
+          <w:rFonts w:cstheme="minorHAnsi"/>
+          <w:color w:val="FF0000"/>
+        </w:rPr>
+        <w:br/>
+        <w:t>Development here from TMA02 and you showed clear evidence of evaluation of the relevance of researched information. More citation use is required for the EMA.</w:t>
+      </w:r>
+      <w:r>
+        <w:rPr>
+          <w:rFonts w:cstheme="minorHAnsi"/>
+          <w:color w:val="FF0000"/>
+        </w:rPr>
+        <w:br/>
+      </w:r>
+      <w:r>
+        <w:rPr>
+          <w:rFonts w:cstheme="minorHAnsi"/>
+          <w:color w:val="FF0000"/>
+        </w:rPr>
+        <w:br/>
+      </w:r>
+      <w:r>
+        <w:rPr>
+          <w:rFonts w:cstheme="minorHAnsi"/>
+          <w:color w:val="FF0000"/>
+          <w:highlight w:val="yellow"/>
+        </w:rPr>
+        <w:t xml:space="preserve">c. Demonstrating comprehension of the key literature that underpin the project by relating and/or </w:t>
+      </w:r>
+      <w:r>
+        <w:rPr>
+          <w:rFonts w:cstheme="minorHAnsi"/>
+          <w:color w:val="FF0000"/>
+          <w:highlight w:val="yellow"/>
+        </w:rPr>
+        <w:lastRenderedPageBreak/>
+        <w:t>applying them to the project work undertaken so far.</w:t>
+      </w:r>
+      <w:r>
+        <w:rPr>
+          <w:rFonts w:cstheme="minorHAnsi"/>
+          <w:color w:val="FF0000"/>
+        </w:rPr>
+        <w:br/>
+        <w:t>Good evidence of research into existing literature within the problem domain. More citation use is required for the EMA.</w:t>
+      </w:r>
+      <w:r>
+        <w:rPr>
+          <w:rFonts w:cstheme="minorHAnsi"/>
+          <w:color w:val="FF0000"/>
+        </w:rPr>
+        <w:br/>
+      </w:r>
+      <w:r>
+        <w:rPr>
+          <w:rFonts w:cstheme="minorHAnsi"/>
+          <w:color w:val="FF0000"/>
+        </w:rPr>
+        <w:br/>
+      </w:r>
+      <w:r>
+        <w:rPr>
+          <w:rFonts w:cstheme="minorHAnsi"/>
+          <w:color w:val="FF0000"/>
+          <w:highlight w:val="yellow"/>
+        </w:rPr>
+        <w:t>d. Demonstrating and applying a systematic understanding of the fundamental technical concepts and principles relevant to your project</w:t>
+      </w:r>
+      <w:r>
+        <w:rPr>
+          <w:rFonts w:cstheme="minorHAnsi"/>
+          <w:color w:val="FF0000"/>
+        </w:rPr>
+        <w:t>.</w:t>
+      </w:r>
+      <w:r>
+        <w:rPr>
+          <w:rFonts w:cstheme="minorHAnsi"/>
+          <w:color w:val="FF0000"/>
+        </w:rPr>
+        <w:br/>
+        <w:t>Good, detailed work linking previously studied OU Modules to your development.</w:t>
+      </w:r>
+      <w:r>
+        <w:rPr>
+          <w:rFonts w:cstheme="minorHAnsi"/>
+          <w:color w:val="FF0000"/>
+        </w:rPr>
+        <w:br/>
+      </w:r>
+      <w:r>
+        <w:rPr>
+          <w:rFonts w:cstheme="minorHAnsi"/>
+          <w:color w:val="FF0000"/>
+        </w:rPr>
+        <w:br/>
+      </w:r>
+      <w:r>
+        <w:rPr>
+          <w:rFonts w:cstheme="minorHAnsi"/>
+          <w:color w:val="FF0000"/>
+          <w:highlight w:val="yellow"/>
+        </w:rPr>
+        <w:t>e. Demonstrating and applying an understanding of the context in which technical knowledge can be applied.</w:t>
+      </w:r>
+      <w:r>
+        <w:rPr>
+          <w:rFonts w:cstheme="minorHAnsi"/>
+          <w:color w:val="FF0000"/>
+        </w:rPr>
+        <w:br/>
+        <w:t>You include code examples, file structures and example UI screenshots.</w:t>
+      </w:r>
+      <w:r>
+        <w:rPr>
+          <w:rFonts w:cstheme="minorHAnsi"/>
+          <w:color w:val="FF0000"/>
+        </w:rPr>
+        <w:br/>
+      </w:r>
+      <w:r>
+        <w:rPr>
+          <w:rFonts w:cstheme="minorHAnsi"/>
+          <w:color w:val="FF0000"/>
+        </w:rPr>
+        <w:br/>
+      </w:r>
+      <w:r>
+        <w:rPr>
+          <w:rFonts w:cstheme="minorHAnsi"/>
+          <w:color w:val="FF0000"/>
+          <w:highlight w:val="yellow"/>
+        </w:rPr>
+        <w:t>f. Analysing a practical problem and, where appropriate, devise and implement a solution which should be within the area of your chosen specialist route, if applicable, building on and extending the knowledge and skills developed throughout your previous OU studies.</w:t>
+      </w:r>
+      <w:r>
+        <w:rPr>
+          <w:rFonts w:cstheme="minorHAnsi"/>
+          <w:color w:val="FF0000"/>
+        </w:rPr>
+        <w:br/>
+        <w:t>You have included good detail of the development of the project from TMA02. Try and include a specific example of a problem you encountered in say the programming phase and how you overcame this problem.</w:t>
+      </w:r>
+      <w:r>
+        <w:rPr>
+          <w:rFonts w:cstheme="minorHAnsi"/>
+          <w:color w:val="FF0000"/>
+        </w:rPr>
+        <w:br/>
+      </w:r>
+      <w:r>
+        <w:rPr>
+          <w:rFonts w:cstheme="minorHAnsi"/>
+          <w:color w:val="FF0000"/>
+        </w:rPr>
+        <w:br/>
+      </w:r>
+      <w:r>
+        <w:rPr>
+          <w:rFonts w:cstheme="minorHAnsi"/>
+          <w:color w:val="FF0000"/>
+          <w:highlight w:val="yellow"/>
+        </w:rPr>
+        <w:t>g. Demonstrating the ability to report clearly and critically on the outcomes of your project work.</w:t>
+      </w:r>
+      <w:r>
+        <w:rPr>
+          <w:rFonts w:cstheme="minorHAnsi"/>
+          <w:color w:val="FF0000"/>
+        </w:rPr>
+        <w:br/>
+        <w:t>You demonstrated self-critical appraisal and honest reflection.</w:t>
+      </w:r>
+      <w:r>
+        <w:rPr>
+          <w:rFonts w:cstheme="minorHAnsi"/>
+          <w:color w:val="FF0000"/>
+        </w:rPr>
+        <w:br/>
+      </w:r>
+      <w:r>
+        <w:rPr>
+          <w:rFonts w:cstheme="minorHAnsi"/>
+          <w:color w:val="FF0000"/>
+        </w:rPr>
+        <w:br/>
+      </w:r>
+      <w:r>
+        <w:rPr>
+          <w:rFonts w:cstheme="minorHAnsi"/>
+          <w:color w:val="FF0000"/>
+          <w:highlight w:val="yellow"/>
+        </w:rPr>
+        <w:t>h. Reviewing progress against your latest project plan. Identify major risks to success in the next phase and propose ways to manage these appropriately.</w:t>
+      </w:r>
+      <w:r>
+        <w:rPr>
+          <w:rFonts w:cstheme="minorHAnsi"/>
+          <w:color w:val="FF0000"/>
+        </w:rPr>
+        <w:br/>
+        <w:t>You make explicit reference to your latest GANNT chart and have adequately assessed major risks. Your inclusion of the project log informs the GANNT chart iterations and should continue to provide this 'cross reference' through to the production of the EMA.</w:t>
+      </w:r>
+      <w:r>
+        <w:rPr>
+          <w:rFonts w:cstheme="minorHAnsi"/>
+          <w:color w:val="FF0000"/>
+        </w:rPr>
+        <w:br/>
+      </w:r>
+      <w:r>
+        <w:rPr>
+          <w:rFonts w:cstheme="minorHAnsi"/>
+          <w:color w:val="FF0000"/>
+        </w:rPr>
+        <w:br/>
+      </w:r>
+      <w:proofErr w:type="spellStart"/>
+      <w:r>
+        <w:rPr>
+          <w:rFonts w:cstheme="minorHAnsi"/>
+          <w:color w:val="FF0000"/>
+          <w:highlight w:val="yellow"/>
+        </w:rPr>
+        <w:t>i</w:t>
+      </w:r>
+      <w:proofErr w:type="spellEnd"/>
+      <w:r>
+        <w:rPr>
+          <w:rFonts w:cstheme="minorHAnsi"/>
+          <w:color w:val="FF0000"/>
+          <w:highlight w:val="yellow"/>
+        </w:rPr>
+        <w:t>. Learning independently. Communicate regularly with your tutor on progress, seeking guidance as and when needed.</w:t>
+      </w:r>
+      <w:r>
+        <w:rPr>
+          <w:rFonts w:cstheme="minorHAnsi"/>
+          <w:color w:val="FF0000"/>
+        </w:rPr>
+        <w:br/>
+        <w:t>You have demonstrated reasonable communication with me and requested advice when it was appropriate.</w:t>
+      </w:r>
     </w:p>
     <w:sectPr>
       <w:pgSz w:w="11906" w:h="16838"/>
@@ -913,9 +1752,9 @@
 <file path=word/numbering.xml><?xml version="1.0" encoding="utf-8"?>
 <w:numbering xmlns:wpc="http://schemas.microsoft.com/office/word/2010/wordprocessingCanvas" xmlns:cx="http://schemas.microsoft.com/office/drawing/2014/chartex" xmlns:cx1="http://schemas.microsoft.com/office/drawing/2015/9/8/chartex" xmlns:cx2="http://schemas.microsoft.com/office/drawing/2015/10/21/chartex" xmlns:cx3="http://schemas.microsoft.com/office/drawing/2016/5/9/chartex" xmlns:cx4="http://schemas.microsoft.com/office/drawing/2016/5/10/chartex" xmlns:cx5="http://schemas.microsoft.com/office/drawing/2016/5/11/chartex" xmlns:cx6="http://schemas.microsoft.com/office/drawing/2016/5/12/chartex" xmlns:cx7="http://schemas.microsoft.com/office/drawing/2016/5/13/chartex" xmlns:cx8="http://schemas.microsoft.com/office/drawing/2016/5/14/chartex" xmlns:mc="http://schemas.openxmlformats.org/markup-compatibility/2006" xmlns:aink="http://schemas.microsoft.com/office/drawing/2016/ink" xmlns:am3d="http://schemas.microsoft.com/office/drawing/2017/model3d" xmlns:o="urn:schemas-microsoft-com:office:office" xmlns:oel="http://schemas.microsoft.com/office/2019/extlst" xmlns:r="http://schemas.openxmlformats.org/officeDocument/2006/relationships" xmlns:m="http://schemas.openxmlformats.org/officeDocument/2006/math" xmlns:v="urn:schemas-microsoft-com:vml" xmlns:wp14="http://schemas.microsoft.com/office/word/2010/wordprocessingDrawing" xmlns:wp="http://schemas.openxmlformats.org/drawingml/2006/wordprocessingDrawing" xmlns:w10="urn:schemas-microsoft-com:office:word" xmlns:w="http://schemas.openxmlformats.org/wordprocessingml/2006/main" xmlns:w14="http://schemas.microsoft.com/office/word/2010/wordml" xmlns:w15="http://schemas.microsoft.com/office/word/2012/wordml" xmlns:w16cex="http://schemas.microsoft.com/office/word/2018/wordml/cex" xmlns:w16cid="http://schemas.microsoft.com/office/word/2016/wordml/cid" xmlns:w16="http://schemas.microsoft.com/office/word/2018/wordml" xmlns:w16sdtdh="http://schemas.microsoft.com/office/word/2020/wordml/sdtdatahash" xmlns:w16se="http://schemas.microsoft.com/office/word/2015/wordml/symex" xmlns:wpg="http://schemas.microsoft.com/office/word/2010/wordprocessingGroup" xmlns:wpi="http://schemas.microsoft.com/office/word/2010/wordprocessingInk" xmlns:wne="http://schemas.microsoft.com/office/word/2006/wordml" xmlns:wps="http://schemas.microsoft.com/office/word/2010/wordprocessingShape" mc:Ignorable="w14 w15 w16se w16cid w16 w16cex w16sdtdh wp14">
   <w:abstractNum w:abstractNumId="0" w15:restartNumberingAfterBreak="0">
-    <w:nsid w:val="1E4442A2"/>
+    <w:nsid w:val="096D3C76"/>
     <w:multiLevelType w:val="hybridMultilevel"/>
-    <w:tmpl w:val="9604949E"/>
+    <w:tmpl w:val="780AA2A2"/>
     <w:lvl w:ilvl="0" w:tplc="0809000B">
       <w:start w:val="1"/>
       <w:numFmt w:val="bullet"/>
@@ -1026,6 +1865,119 @@
     </w:lvl>
   </w:abstractNum>
   <w:abstractNum w:abstractNumId="1" w15:restartNumberingAfterBreak="0">
+    <w:nsid w:val="1E4442A2"/>
+    <w:multiLevelType w:val="hybridMultilevel"/>
+    <w:tmpl w:val="9604949E"/>
+    <w:lvl w:ilvl="0" w:tplc="0809000B">
+      <w:start w:val="1"/>
+      <w:numFmt w:val="bullet"/>
+      <w:lvlText w:val=""/>
+      <w:lvlJc w:val="left"/>
+      <w:pPr>
+        <w:ind w:left="720" w:hanging="360"/>
+      </w:pPr>
+      <w:rPr>
+        <w:rFonts w:ascii="Wingdings" w:hAnsi="Wingdings" w:hint="default"/>
+      </w:rPr>
+    </w:lvl>
+    <w:lvl w:ilvl="1" w:tplc="08090003">
+      <w:start w:val="1"/>
+      <w:numFmt w:val="bullet"/>
+      <w:lvlText w:val="o"/>
+      <w:lvlJc w:val="left"/>
+      <w:pPr>
+        <w:ind w:left="1440" w:hanging="360"/>
+      </w:pPr>
+      <w:rPr>
+        <w:rFonts w:ascii="Courier New" w:hAnsi="Courier New" w:cs="Courier New" w:hint="default"/>
+      </w:rPr>
+    </w:lvl>
+    <w:lvl w:ilvl="2" w:tplc="08090005" w:tentative="1">
+      <w:start w:val="1"/>
+      <w:numFmt w:val="bullet"/>
+      <w:lvlText w:val=""/>
+      <w:lvlJc w:val="left"/>
+      <w:pPr>
+        <w:ind w:left="2160" w:hanging="360"/>
+      </w:pPr>
+      <w:rPr>
+        <w:rFonts w:ascii="Wingdings" w:hAnsi="Wingdings" w:hint="default"/>
+      </w:rPr>
+    </w:lvl>
+    <w:lvl w:ilvl="3" w:tplc="08090001" w:tentative="1">
+      <w:start w:val="1"/>
+      <w:numFmt w:val="bullet"/>
+      <w:lvlText w:val=""/>
+      <w:lvlJc w:val="left"/>
+      <w:pPr>
+        <w:ind w:left="2880" w:hanging="360"/>
+      </w:pPr>
+      <w:rPr>
+        <w:rFonts w:ascii="Symbol" w:hAnsi="Symbol" w:hint="default"/>
+      </w:rPr>
+    </w:lvl>
+    <w:lvl w:ilvl="4" w:tplc="08090003" w:tentative="1">
+      <w:start w:val="1"/>
+      <w:numFmt w:val="bullet"/>
+      <w:lvlText w:val="o"/>
+      <w:lvlJc w:val="left"/>
+      <w:pPr>
+        <w:ind w:left="3600" w:hanging="360"/>
+      </w:pPr>
+      <w:rPr>
+        <w:rFonts w:ascii="Courier New" w:hAnsi="Courier New" w:cs="Courier New" w:hint="default"/>
+      </w:rPr>
+    </w:lvl>
+    <w:lvl w:ilvl="5" w:tplc="08090005" w:tentative="1">
+      <w:start w:val="1"/>
+      <w:numFmt w:val="bullet"/>
+      <w:lvlText w:val=""/>
+      <w:lvlJc w:val="left"/>
+      <w:pPr>
+        <w:ind w:left="4320" w:hanging="360"/>
+      </w:pPr>
+      <w:rPr>
+        <w:rFonts w:ascii="Wingdings" w:hAnsi="Wingdings" w:hint="default"/>
+      </w:rPr>
+    </w:lvl>
+    <w:lvl w:ilvl="6" w:tplc="08090001" w:tentative="1">
+      <w:start w:val="1"/>
+      <w:numFmt w:val="bullet"/>
+      <w:lvlText w:val=""/>
+      <w:lvlJc w:val="left"/>
+      <w:pPr>
+        <w:ind w:left="5040" w:hanging="360"/>
+      </w:pPr>
+      <w:rPr>
+        <w:rFonts w:ascii="Symbol" w:hAnsi="Symbol" w:hint="default"/>
+      </w:rPr>
+    </w:lvl>
+    <w:lvl w:ilvl="7" w:tplc="08090003" w:tentative="1">
+      <w:start w:val="1"/>
+      <w:numFmt w:val="bullet"/>
+      <w:lvlText w:val="o"/>
+      <w:lvlJc w:val="left"/>
+      <w:pPr>
+        <w:ind w:left="5760" w:hanging="360"/>
+      </w:pPr>
+      <w:rPr>
+        <w:rFonts w:ascii="Courier New" w:hAnsi="Courier New" w:cs="Courier New" w:hint="default"/>
+      </w:rPr>
+    </w:lvl>
+    <w:lvl w:ilvl="8" w:tplc="08090005" w:tentative="1">
+      <w:start w:val="1"/>
+      <w:numFmt w:val="bullet"/>
+      <w:lvlText w:val=""/>
+      <w:lvlJc w:val="left"/>
+      <w:pPr>
+        <w:ind w:left="6480" w:hanging="360"/>
+      </w:pPr>
+      <w:rPr>
+        <w:rFonts w:ascii="Wingdings" w:hAnsi="Wingdings" w:hint="default"/>
+      </w:rPr>
+    </w:lvl>
+  </w:abstractNum>
+  <w:abstractNum w:abstractNumId="2" w15:restartNumberingAfterBreak="0">
     <w:nsid w:val="30D465F4"/>
     <w:multiLevelType w:val="hybridMultilevel"/>
     <w:tmpl w:val="FD58DBA0"/>
@@ -1139,10 +2091,13 @@
     </w:lvl>
   </w:abstractNum>
   <w:num w:numId="1" w16cid:durableId="679548963">
-    <w:abstractNumId w:val="0"/>
+    <w:abstractNumId w:val="1"/>
   </w:num>
   <w:num w:numId="2" w16cid:durableId="1573806848">
-    <w:abstractNumId w:val="1"/>
+    <w:abstractNumId w:val="2"/>
+  </w:num>
+  <w:num w:numId="3" w16cid:durableId="484203442">
+    <w:abstractNumId w:val="0"/>
   </w:num>
 </w:numbering>
 </file>

</xml_diff>

<commit_message>
This is the result of the final increment of work that was completed prior to focussing purely on the accompanying EMA. Lots of changes of varying scale with additions of ,limited, testing and accesibility modifications
</commit_message>
<xml_diff>
--- a/TM470/TMA's/EMA/Detailed TODO's for EMA.docx
+++ b/TM470/TMA's/EMA/Detailed TODO's for EMA.docx
@@ -1154,14 +1154,7 @@
           <w:rFonts w:ascii="Arial" w:hAnsi="Arial" w:cs="Arial"/>
           <w:color w:val="000000"/>
         </w:rPr>
-        <w:t>.</w:t>
-      </w:r>
-      <w:r>
-        <w:rPr>
-          <w:rFonts w:ascii="Arial" w:hAnsi="Arial" w:cs="Arial"/>
-          <w:color w:val="000000"/>
-        </w:rPr>
-        <w:t xml:space="preserve"> (comments issues /profile </w:t>
+        <w:t xml:space="preserve">. (comments issues /profile </w:t>
       </w:r>
       <w:proofErr w:type="gramStart"/>
       <w:r>
@@ -1420,10 +1413,7 @@
       <w:pPr>
         <w:rPr>
           <w:rFonts w:cstheme="minorHAnsi"/>
-          <w:b/>
-          <w:bCs/>
-          <w:color w:val="FF0000"/>
-          <w:u w:val="single"/>
+          <w:color w:val="FF0000"/>
         </w:rPr>
       </w:pPr>
       <w:r>
@@ -1738,6 +1728,644 @@
         <w:br/>
         <w:t>You have demonstrated reasonable communication with me and requested advice when it was appropriate.</w:t>
       </w:r>
+    </w:p>
+    <w:p>
+      <w:pPr>
+        <w:rPr>
+          <w:rFonts w:cstheme="minorHAnsi"/>
+          <w:color w:val="FF0000"/>
+        </w:rPr>
+      </w:pPr>
+    </w:p>
+    <w:p>
+      <w:pPr>
+        <w:rPr>
+          <w:rFonts w:cstheme="minorHAnsi"/>
+          <w:color w:val="FF0000"/>
+        </w:rPr>
+      </w:pPr>
+    </w:p>
+    <w:p>
+      <w:pPr>
+        <w:rPr>
+          <w:rFonts w:cstheme="minorHAnsi"/>
+          <w:color w:val="FF0000"/>
+        </w:rPr>
+      </w:pPr>
+    </w:p>
+    <w:p>
+      <w:pPr>
+        <w:rPr>
+          <w:rFonts w:cstheme="minorHAnsi"/>
+          <w:color w:val="FF0000"/>
+        </w:rPr>
+      </w:pPr>
+      <w:r>
+        <w:rPr>
+          <w:rFonts w:cstheme="minorHAnsi"/>
+          <w:color w:val="FF0000"/>
+        </w:rPr>
+        <w:t>Notes from the EMA prep video (copied from forum):</w:t>
+      </w:r>
+    </w:p>
+    <w:p>
+      <w:pPr>
+        <w:rPr>
+          <w:rFonts w:cstheme="minorHAnsi"/>
+          <w:color w:val="FF0000"/>
+        </w:rPr>
+      </w:pPr>
+    </w:p>
+    <w:p>
+      <w:pPr>
+        <w:pStyle w:val="NormalWeb"/>
+        <w:shd w:val="clear" w:color="auto" w:fill="E7F4FA"/>
+        <w:spacing w:before="75" w:beforeAutospacing="0" w:after="225" w:afterAutospacing="0"/>
+        <w:rPr>
+          <w:rFonts w:ascii="Arial" w:hAnsi="Arial" w:cs="Arial"/>
+          <w:color w:val="000000"/>
+          <w:sz w:val="21"/>
+          <w:szCs w:val="21"/>
+        </w:rPr>
+      </w:pPr>
+      <w:r>
+        <w:rPr>
+          <w:rFonts w:ascii="Arial" w:hAnsi="Arial" w:cs="Arial"/>
+          <w:color w:val="000000"/>
+          <w:sz w:val="21"/>
+          <w:szCs w:val="21"/>
+        </w:rPr>
+        <w:t>My tutor sent the group an email with useful information that included those videos.  I'm sure he won't mind me sharing the rest of the email here since he credited another tutor for them.</w:t>
+      </w:r>
+    </w:p>
+    <w:p>
+      <w:pPr>
+        <w:pStyle w:val="NormalWeb"/>
+        <w:shd w:val="clear" w:color="auto" w:fill="E7F4FA"/>
+        <w:spacing w:before="75" w:beforeAutospacing="0" w:after="225" w:afterAutospacing="0"/>
+        <w:rPr>
+          <w:rFonts w:ascii="Arial" w:hAnsi="Arial" w:cs="Arial"/>
+          <w:color w:val="000000"/>
+          <w:sz w:val="21"/>
+          <w:szCs w:val="21"/>
+        </w:rPr>
+      </w:pPr>
+    </w:p>
+    <w:p>
+      <w:pPr>
+        <w:pStyle w:val="NormalWeb"/>
+        <w:shd w:val="clear" w:color="auto" w:fill="E7F4FA"/>
+        <w:spacing w:before="75" w:beforeAutospacing="0" w:after="225" w:afterAutospacing="0"/>
+        <w:rPr>
+          <w:rFonts w:ascii="Arial" w:hAnsi="Arial" w:cs="Arial"/>
+          <w:color w:val="0000E0"/>
+          <w:sz w:val="21"/>
+          <w:szCs w:val="21"/>
+        </w:rPr>
+      </w:pPr>
+      <w:r>
+        <w:rPr>
+          <w:rFonts w:ascii="Arial" w:hAnsi="Arial" w:cs="Arial"/>
+          <w:color w:val="0000E0"/>
+          <w:sz w:val="21"/>
+          <w:szCs w:val="21"/>
+        </w:rPr>
+        <w:t xml:space="preserve">I am sharing some thoughts on EMA preparation (courtesy of my fellow TM470 Tutor </w:t>
+      </w:r>
+      <w:proofErr w:type="spellStart"/>
+      <w:r>
+        <w:rPr>
+          <w:rFonts w:ascii="Arial" w:hAnsi="Arial" w:cs="Arial"/>
+          <w:color w:val="0000E0"/>
+          <w:sz w:val="21"/>
+          <w:szCs w:val="21"/>
+        </w:rPr>
+        <w:t>Dr.</w:t>
+      </w:r>
+      <w:proofErr w:type="spellEnd"/>
+      <w:r>
+        <w:rPr>
+          <w:rFonts w:ascii="Arial" w:hAnsi="Arial" w:cs="Arial"/>
+          <w:color w:val="0000E0"/>
+          <w:sz w:val="21"/>
+          <w:szCs w:val="21"/>
+        </w:rPr>
+        <w:t xml:space="preserve"> Anselmo Diaz </w:t>
+      </w:r>
+      <w:proofErr w:type="spellStart"/>
+      <w:r>
+        <w:rPr>
+          <w:rFonts w:ascii="Arial" w:hAnsi="Arial" w:cs="Arial"/>
+          <w:color w:val="0000E0"/>
+          <w:sz w:val="21"/>
+          <w:szCs w:val="21"/>
+        </w:rPr>
+        <w:t>Valiente</w:t>
+      </w:r>
+      <w:proofErr w:type="spellEnd"/>
+      <w:r>
+        <w:rPr>
+          <w:rFonts w:ascii="Arial" w:hAnsi="Arial" w:cs="Arial"/>
+          <w:color w:val="0000E0"/>
+          <w:sz w:val="21"/>
+          <w:szCs w:val="21"/>
+        </w:rPr>
+        <w:t>). Key elements for you all to consider:</w:t>
+      </w:r>
+      <w:r>
+        <w:rPr>
+          <w:rFonts w:ascii="Arial" w:hAnsi="Arial" w:cs="Arial"/>
+          <w:color w:val="000000"/>
+          <w:sz w:val="21"/>
+          <w:szCs w:val="21"/>
+        </w:rPr>
+        <w:br/>
+      </w:r>
+      <w:r>
+        <w:rPr>
+          <w:rFonts w:ascii="Arial" w:hAnsi="Arial" w:cs="Arial"/>
+          <w:color w:val="000000"/>
+          <w:sz w:val="21"/>
+          <w:szCs w:val="21"/>
+        </w:rPr>
+        <w:br/>
+      </w:r>
+      <w:r>
+        <w:rPr>
+          <w:rFonts w:ascii="Arial" w:hAnsi="Arial" w:cs="Arial"/>
+          <w:color w:val="0000E0"/>
+          <w:sz w:val="21"/>
+          <w:szCs w:val="21"/>
+        </w:rPr>
+        <w:t xml:space="preserve">1.       Read the 'what to submit' thoroughly, with the mapping to Learning Outcomes in the </w:t>
+      </w:r>
+      <w:r>
+        <w:rPr>
+          <w:rFonts w:ascii="Arial" w:hAnsi="Arial" w:cs="Arial"/>
+          <w:color w:val="0000E0"/>
+          <w:sz w:val="21"/>
+          <w:szCs w:val="21"/>
+        </w:rPr>
+        <w:lastRenderedPageBreak/>
+        <w:t>'Indicative marking scheme'. Ensure ALL the items are sufficiently covered.</w:t>
+      </w:r>
+      <w:r>
+        <w:rPr>
+          <w:rFonts w:ascii="Arial" w:hAnsi="Arial" w:cs="Arial"/>
+          <w:color w:val="000000"/>
+          <w:sz w:val="21"/>
+          <w:szCs w:val="21"/>
+        </w:rPr>
+        <w:br/>
+      </w:r>
+      <w:r>
+        <w:rPr>
+          <w:rFonts w:ascii="Arial" w:hAnsi="Arial" w:cs="Arial"/>
+          <w:color w:val="000000"/>
+          <w:sz w:val="21"/>
+          <w:szCs w:val="21"/>
+        </w:rPr>
+        <w:br/>
+      </w:r>
+      <w:r>
+        <w:rPr>
+          <w:rFonts w:ascii="Arial" w:hAnsi="Arial" w:cs="Arial"/>
+          <w:color w:val="0000E0"/>
+          <w:sz w:val="21"/>
+          <w:szCs w:val="21"/>
+        </w:rPr>
+        <w:t>2.       Under 'Resources' there are 2 videos titled 'Preparing for the EMA'; check these.</w:t>
+      </w:r>
+      <w:r>
+        <w:rPr>
+          <w:rFonts w:ascii="Arial" w:hAnsi="Arial" w:cs="Arial"/>
+          <w:color w:val="000000"/>
+          <w:sz w:val="21"/>
+          <w:szCs w:val="21"/>
+        </w:rPr>
+        <w:br/>
+      </w:r>
+      <w:r>
+        <w:rPr>
+          <w:rFonts w:ascii="Arial" w:hAnsi="Arial" w:cs="Arial"/>
+          <w:color w:val="000000"/>
+          <w:sz w:val="21"/>
+          <w:szCs w:val="21"/>
+        </w:rPr>
+        <w:br/>
+      </w:r>
+      <w:r>
+        <w:rPr>
+          <w:rFonts w:ascii="Arial" w:hAnsi="Arial" w:cs="Arial"/>
+          <w:color w:val="0000E0"/>
+          <w:sz w:val="21"/>
+          <w:szCs w:val="21"/>
+        </w:rPr>
+        <w:t>Under 'Resources' &gt; 'Study Materials' you can find a variety of sources to consult (some of these you should be familiar with).</w:t>
+      </w:r>
+      <w:r>
+        <w:rPr>
+          <w:rFonts w:ascii="Arial" w:hAnsi="Arial" w:cs="Arial"/>
+          <w:color w:val="000000"/>
+          <w:sz w:val="21"/>
+          <w:szCs w:val="21"/>
+        </w:rPr>
+        <w:br/>
+      </w:r>
+      <w:r>
+        <w:rPr>
+          <w:rFonts w:ascii="Arial" w:hAnsi="Arial" w:cs="Arial"/>
+          <w:color w:val="000000"/>
+          <w:sz w:val="21"/>
+          <w:szCs w:val="21"/>
+        </w:rPr>
+        <w:br/>
+      </w:r>
+      <w:r>
+        <w:rPr>
+          <w:rFonts w:ascii="Arial" w:hAnsi="Arial" w:cs="Arial"/>
+          <w:color w:val="0000E0"/>
+          <w:sz w:val="21"/>
+          <w:szCs w:val="21"/>
+        </w:rPr>
+        <w:t>3.       Structure your report so that it looks (and reads) professional: cover page, table of contents, Glossary, Abbreviations List, header/footer with your information and page count. Each of the main sections should align with the sections in 'what to submit'. Segment these sections in a way that makes sense, using sub-headers.</w:t>
+      </w:r>
+      <w:r>
+        <w:rPr>
+          <w:rFonts w:ascii="Arial" w:hAnsi="Arial" w:cs="Arial"/>
+          <w:color w:val="000000"/>
+          <w:sz w:val="21"/>
+          <w:szCs w:val="21"/>
+        </w:rPr>
+        <w:br/>
+      </w:r>
+      <w:r>
+        <w:rPr>
+          <w:rFonts w:ascii="Arial" w:hAnsi="Arial" w:cs="Arial"/>
+          <w:color w:val="000000"/>
+          <w:sz w:val="21"/>
+          <w:szCs w:val="21"/>
+        </w:rPr>
+        <w:br/>
+      </w:r>
+      <w:r>
+        <w:rPr>
+          <w:rFonts w:ascii="Arial" w:hAnsi="Arial" w:cs="Arial"/>
+          <w:color w:val="0000E0"/>
+          <w:sz w:val="21"/>
+          <w:szCs w:val="21"/>
+        </w:rPr>
+        <w:t>4.       There are recommendations made in the documents listed under 'Additional study materials for TMA03 and EMA'. Pay attention to the syntax and be both precise and concise with vocabulary. Use lists, bullet points, tables, diagrams, charts, screen captures, etc. to convey information in a succinct manner.</w:t>
+      </w:r>
+      <w:r>
+        <w:rPr>
+          <w:rFonts w:ascii="Arial" w:hAnsi="Arial" w:cs="Arial"/>
+          <w:color w:val="000000"/>
+          <w:sz w:val="21"/>
+          <w:szCs w:val="21"/>
+        </w:rPr>
+        <w:br/>
+      </w:r>
+      <w:r>
+        <w:rPr>
+          <w:rFonts w:ascii="Arial" w:hAnsi="Arial" w:cs="Arial"/>
+          <w:color w:val="000000"/>
+          <w:sz w:val="21"/>
+          <w:szCs w:val="21"/>
+        </w:rPr>
+        <w:br/>
+      </w:r>
+      <w:r>
+        <w:rPr>
+          <w:rFonts w:ascii="Arial" w:hAnsi="Arial" w:cs="Arial"/>
+          <w:color w:val="0000E0"/>
+          <w:sz w:val="21"/>
+          <w:szCs w:val="21"/>
+        </w:rPr>
+        <w:t>5.       The document should stand on its own, not needing the reader (second/third marker) to know anything that you or your tutor would know, including previous TMAs. If you used a differently coloured font to differentiate the 'old' text from the 'new' in TMAs, remove it and use black ink. There should be no comments left, or any other artefacts.</w:t>
+      </w:r>
+      <w:r>
+        <w:rPr>
+          <w:rFonts w:ascii="Arial" w:hAnsi="Arial" w:cs="Arial"/>
+          <w:color w:val="000000"/>
+          <w:sz w:val="21"/>
+          <w:szCs w:val="21"/>
+        </w:rPr>
+        <w:br/>
+      </w:r>
+      <w:r>
+        <w:rPr>
+          <w:rFonts w:ascii="Arial" w:hAnsi="Arial" w:cs="Arial"/>
+          <w:color w:val="000000"/>
+          <w:sz w:val="21"/>
+          <w:szCs w:val="21"/>
+        </w:rPr>
+        <w:br/>
+      </w:r>
+      <w:r>
+        <w:rPr>
+          <w:rFonts w:ascii="Arial" w:hAnsi="Arial" w:cs="Arial"/>
+          <w:color w:val="0000E0"/>
+          <w:sz w:val="21"/>
+          <w:szCs w:val="21"/>
+        </w:rPr>
+        <w:t>6.       In your writing, avoid making statements that are not corroborated by an explanation, an in-text citation to an external source, or both.</w:t>
+      </w:r>
+      <w:r>
+        <w:rPr>
+          <w:rFonts w:ascii="Arial" w:hAnsi="Arial" w:cs="Arial"/>
+          <w:color w:val="000000"/>
+          <w:sz w:val="21"/>
+          <w:szCs w:val="21"/>
+        </w:rPr>
+        <w:br/>
+      </w:r>
+      <w:r>
+        <w:rPr>
+          <w:rFonts w:ascii="Arial" w:hAnsi="Arial" w:cs="Arial"/>
+          <w:color w:val="000000"/>
+          <w:sz w:val="21"/>
+          <w:szCs w:val="21"/>
+        </w:rPr>
+        <w:br/>
+      </w:r>
+      <w:r>
+        <w:rPr>
+          <w:rFonts w:ascii="Arial" w:hAnsi="Arial" w:cs="Arial"/>
+          <w:color w:val="0000E0"/>
+          <w:sz w:val="21"/>
+          <w:szCs w:val="21"/>
+        </w:rPr>
+        <w:t>7.       Give enough importance and detail to setting up and contextualising the problem, so the reader knows what the problem is, and gains an idea of what will be covered in the rest of the report.</w:t>
+      </w:r>
+      <w:r>
+        <w:rPr>
+          <w:rFonts w:ascii="Arial" w:hAnsi="Arial" w:cs="Arial"/>
+          <w:color w:val="000000"/>
+          <w:sz w:val="21"/>
+          <w:szCs w:val="21"/>
+        </w:rPr>
+        <w:br/>
+      </w:r>
+      <w:r>
+        <w:rPr>
+          <w:rFonts w:ascii="Arial" w:hAnsi="Arial" w:cs="Arial"/>
+          <w:color w:val="000000"/>
+          <w:sz w:val="21"/>
+          <w:szCs w:val="21"/>
+        </w:rPr>
+        <w:br/>
+      </w:r>
+      <w:r>
+        <w:rPr>
+          <w:rFonts w:ascii="Arial" w:hAnsi="Arial" w:cs="Arial"/>
+          <w:color w:val="0000E0"/>
+          <w:sz w:val="21"/>
+          <w:szCs w:val="21"/>
+        </w:rPr>
+        <w:t>8.       Demonstrate your skills and knowledge in the main text; you have spent considerable time in your project, and now you can put it all together in a cohesive narrative that permeates through the entire document.</w:t>
+      </w:r>
+      <w:r>
+        <w:rPr>
+          <w:rFonts w:ascii="Arial" w:hAnsi="Arial" w:cs="Arial"/>
+          <w:color w:val="000000"/>
+          <w:sz w:val="21"/>
+          <w:szCs w:val="21"/>
+        </w:rPr>
+        <w:br/>
+      </w:r>
+      <w:r>
+        <w:rPr>
+          <w:rFonts w:ascii="Arial" w:hAnsi="Arial" w:cs="Arial"/>
+          <w:color w:val="000000"/>
+          <w:sz w:val="21"/>
+          <w:szCs w:val="21"/>
+        </w:rPr>
+        <w:br/>
+      </w:r>
+      <w:r>
+        <w:rPr>
+          <w:rFonts w:ascii="Arial" w:hAnsi="Arial" w:cs="Arial"/>
+          <w:color w:val="0000E0"/>
+          <w:sz w:val="21"/>
+          <w:szCs w:val="21"/>
+        </w:rPr>
+        <w:t>9.       The reflection section is very important and should be given enough consideration. Apply a critical, yet positive, approach on the actions taken.</w:t>
+      </w:r>
+      <w:r>
+        <w:rPr>
+          <w:rFonts w:ascii="Arial" w:hAnsi="Arial" w:cs="Arial"/>
+          <w:color w:val="000000"/>
+          <w:sz w:val="21"/>
+          <w:szCs w:val="21"/>
+        </w:rPr>
+        <w:br/>
+      </w:r>
+      <w:r>
+        <w:rPr>
+          <w:rFonts w:ascii="Arial" w:hAnsi="Arial" w:cs="Arial"/>
+          <w:color w:val="000000"/>
+          <w:sz w:val="21"/>
+          <w:szCs w:val="21"/>
+        </w:rPr>
+        <w:br/>
+      </w:r>
+      <w:r>
+        <w:rPr>
+          <w:rFonts w:ascii="Arial" w:hAnsi="Arial" w:cs="Arial"/>
+          <w:color w:val="0000E0"/>
+          <w:sz w:val="21"/>
+          <w:szCs w:val="21"/>
+        </w:rPr>
+        <w:t>10.   References to be listed in alphabetical order in the 'References' section. Include a Bibliography for those sources which have informed your thinking BUT you have not cited in-text.</w:t>
+      </w:r>
+      <w:r>
+        <w:rPr>
+          <w:rFonts w:ascii="Arial" w:hAnsi="Arial" w:cs="Arial"/>
+          <w:color w:val="000000"/>
+          <w:sz w:val="21"/>
+          <w:szCs w:val="21"/>
+        </w:rPr>
+        <w:br/>
+      </w:r>
+      <w:r>
+        <w:rPr>
+          <w:rFonts w:ascii="Arial" w:hAnsi="Arial" w:cs="Arial"/>
+          <w:color w:val="000000"/>
+          <w:sz w:val="21"/>
+          <w:szCs w:val="21"/>
+        </w:rPr>
+        <w:br/>
+      </w:r>
+      <w:r>
+        <w:rPr>
+          <w:rFonts w:ascii="Arial" w:hAnsi="Arial" w:cs="Arial"/>
+          <w:color w:val="0000E0"/>
+          <w:sz w:val="21"/>
+          <w:szCs w:val="21"/>
+        </w:rPr>
+        <w:t>11.   Appendices can include only secondary material, such as older version(s) of the Gantt chart, code snippets (that are not crucial for the project). Remember anything in the appendices does not directly contribute towards gaining marks.</w:t>
+      </w:r>
+      <w:r>
+        <w:rPr>
+          <w:rFonts w:ascii="Arial" w:hAnsi="Arial" w:cs="Arial"/>
+          <w:color w:val="000000"/>
+          <w:sz w:val="21"/>
+          <w:szCs w:val="21"/>
+        </w:rPr>
+        <w:br/>
+      </w:r>
+      <w:r>
+        <w:rPr>
+          <w:rFonts w:ascii="Arial" w:hAnsi="Arial" w:cs="Arial"/>
+          <w:color w:val="000000"/>
+          <w:sz w:val="21"/>
+          <w:szCs w:val="21"/>
+        </w:rPr>
+        <w:br/>
+      </w:r>
+      <w:r>
+        <w:rPr>
+          <w:rFonts w:ascii="Arial" w:hAnsi="Arial" w:cs="Arial"/>
+          <w:color w:val="0000E0"/>
+          <w:sz w:val="21"/>
+          <w:szCs w:val="21"/>
+        </w:rPr>
+        <w:t>12.   The indicative word count is 10,000; while there are no penalties for exceeding this amount, bear in mind that superfluous, repetitive, or digressive content will be marked negatively, and just hinder the readability of your report.</w:t>
+      </w:r>
+    </w:p>
+    <w:p>
+      <w:pPr>
+        <w:pStyle w:val="NormalWeb"/>
+        <w:shd w:val="clear" w:color="auto" w:fill="E7F4FA"/>
+        <w:spacing w:before="75" w:beforeAutospacing="0" w:after="225" w:afterAutospacing="0"/>
+        <w:rPr>
+          <w:rFonts w:ascii="Arial" w:hAnsi="Arial" w:cs="Arial"/>
+          <w:color w:val="0000E0"/>
+          <w:sz w:val="21"/>
+          <w:szCs w:val="21"/>
+        </w:rPr>
+      </w:pPr>
+    </w:p>
+    <w:p>
+      <w:pPr>
+        <w:pStyle w:val="NormalWeb"/>
+        <w:shd w:val="clear" w:color="auto" w:fill="E7F4FA"/>
+        <w:spacing w:before="75" w:beforeAutospacing="0" w:after="225" w:afterAutospacing="0"/>
+        <w:rPr>
+          <w:rFonts w:ascii="Arial" w:hAnsi="Arial" w:cs="Arial"/>
+          <w:color w:val="222222"/>
+          <w:sz w:val="21"/>
+          <w:szCs w:val="21"/>
+          <w:shd w:val="clear" w:color="auto" w:fill="FFFFFF"/>
+        </w:rPr>
+      </w:pPr>
+    </w:p>
+    <w:p>
+      <w:pPr>
+        <w:pStyle w:val="NormalWeb"/>
+        <w:shd w:val="clear" w:color="auto" w:fill="E7F4FA"/>
+        <w:spacing w:before="75" w:beforeAutospacing="0" w:after="225" w:afterAutospacing="0"/>
+        <w:rPr>
+          <w:rFonts w:ascii="Arial" w:hAnsi="Arial" w:cs="Arial"/>
+          <w:color w:val="222222"/>
+          <w:sz w:val="21"/>
+          <w:szCs w:val="21"/>
+          <w:shd w:val="clear" w:color="auto" w:fill="FFFFFF"/>
+        </w:rPr>
+      </w:pPr>
+    </w:p>
+    <w:p>
+      <w:pPr>
+        <w:pStyle w:val="NormalWeb"/>
+        <w:shd w:val="clear" w:color="auto" w:fill="E7F4FA"/>
+        <w:spacing w:before="75" w:beforeAutospacing="0" w:after="225" w:afterAutospacing="0"/>
+        <w:rPr>
+          <w:rFonts w:ascii="Arial" w:hAnsi="Arial" w:cs="Arial"/>
+          <w:color w:val="222222"/>
+          <w:sz w:val="21"/>
+          <w:szCs w:val="21"/>
+          <w:shd w:val="clear" w:color="auto" w:fill="FFFFFF"/>
+        </w:rPr>
+      </w:pPr>
+    </w:p>
+    <w:p>
+      <w:pPr>
+        <w:pStyle w:val="NormalWeb"/>
+        <w:shd w:val="clear" w:color="auto" w:fill="E7F4FA"/>
+        <w:spacing w:before="75" w:beforeAutospacing="0" w:after="225" w:afterAutospacing="0"/>
+        <w:rPr>
+          <w:rFonts w:ascii="Arial" w:hAnsi="Arial" w:cs="Arial"/>
+          <w:color w:val="000000"/>
+          <w:sz w:val="21"/>
+          <w:szCs w:val="21"/>
+        </w:rPr>
+      </w:pPr>
+      <w:r>
+        <w:rPr>
+          <w:rFonts w:ascii="Arial" w:hAnsi="Arial" w:cs="Arial"/>
+          <w:color w:val="222222"/>
+          <w:sz w:val="21"/>
+          <w:szCs w:val="21"/>
+          <w:shd w:val="clear" w:color="auto" w:fill="FFFFFF"/>
+        </w:rPr>
+        <w:t xml:space="preserve">Every </w:t>
+      </w:r>
+      <w:proofErr w:type="gramStart"/>
+      <w:r>
+        <w:rPr>
+          <w:rFonts w:ascii="Arial" w:hAnsi="Arial" w:cs="Arial"/>
+          <w:color w:val="222222"/>
+          <w:sz w:val="21"/>
+          <w:szCs w:val="21"/>
+          <w:shd w:val="clear" w:color="auto" w:fill="FFFFFF"/>
+        </w:rPr>
+        <w:t>table,  figure</w:t>
+      </w:r>
+      <w:proofErr w:type="gramEnd"/>
+      <w:r>
+        <w:rPr>
+          <w:rFonts w:ascii="Arial" w:hAnsi="Arial" w:cs="Arial"/>
+          <w:color w:val="222222"/>
+          <w:sz w:val="21"/>
+          <w:szCs w:val="21"/>
+          <w:shd w:val="clear" w:color="auto" w:fill="FFFFFF"/>
+        </w:rPr>
+        <w:t>, image, diagram etc, and every listing of code, should have a figure/table caption either with a Harvard citation (</w:t>
+      </w:r>
+      <w:proofErr w:type="spellStart"/>
+      <w:r>
+        <w:rPr>
+          <w:rFonts w:ascii="Arial" w:hAnsi="Arial" w:cs="Arial"/>
+          <w:color w:val="222222"/>
+          <w:sz w:val="21"/>
+          <w:szCs w:val="21"/>
+          <w:shd w:val="clear" w:color="auto" w:fill="FFFFFF"/>
+        </w:rPr>
+        <w:t>eg</w:t>
+      </w:r>
+      <w:proofErr w:type="spellEnd"/>
+      <w:r>
+        <w:rPr>
+          <w:rFonts w:ascii="Arial" w:hAnsi="Arial" w:cs="Arial"/>
+          <w:color w:val="222222"/>
+          <w:sz w:val="21"/>
+          <w:szCs w:val="21"/>
+          <w:shd w:val="clear" w:color="auto" w:fill="FFFFFF"/>
+        </w:rPr>
+        <w:t xml:space="preserve"> Source Smith (2023))</w:t>
+      </w:r>
+    </w:p>
+    <w:p>
+      <w:pPr>
+        <w:rPr>
+          <w:rFonts w:cstheme="minorHAnsi"/>
+          <w:b/>
+          <w:bCs/>
+          <w:color w:val="FF0000"/>
+          <w:u w:val="single"/>
+        </w:rPr>
+      </w:pPr>
     </w:p>
     <w:sectPr>
       <w:pgSz w:w="11906" w:h="16838"/>

</xml_diff>